<commit_message>
final commit for backup
</commit_message>
<xml_diff>
--- a/WDDA Semesteraufgabe Begleittext.docx
+++ b/WDDA Semesteraufgabe Begleittext.docx
@@ -45,7 +45,13 @@
     <w:p/>
     <w:p>
       <w:r>
-        <w:t>Wir geben folgende Dateien</w:t>
+        <w:t xml:space="preserve">Wir geben </w:t>
+      </w:r>
+      <w:r>
+        <w:t xml:space="preserve">für Teil A </w:t>
+      </w:r>
+      <w:r>
+        <w:t>folgende Dateien</w:t>
       </w:r>
       <w:r>
         <w:t xml:space="preserve"> zur Bewertung</w:t>
@@ -69,11 +75,40 @@
       <w:r>
         <w:t xml:space="preserve">Modell: </w:t>
       </w:r>
-      <w:proofErr w:type="spellStart"/>
-      <w:r>
-        <w:t>semaufgabe.mdj</w:t>
-      </w:r>
-      <w:proofErr w:type="spellEnd"/>
+      <w:r>
+        <w:t>2o_05_Datenmodell.mfj</w:t>
+      </w:r>
+    </w:p>
+    <w:p>
+      <w:pPr>
+        <w:pStyle w:val="Listenabsatz"/>
+        <w:numPr>
+          <w:ilvl w:val="1"/>
+          <w:numId w:val="1"/>
+        </w:numPr>
+      </w:pPr>
+      <w:r>
+        <w:t>Wir haben ein Fragment exportiert</w:t>
+      </w:r>
+      <w:r>
+        <w:t xml:space="preserve">, welches mit der </w:t>
+      </w:r>
+      <w:proofErr w:type="spellStart"/>
+      <w:r>
+        <w:t>StarUML</w:t>
+      </w:r>
+      <w:proofErr w:type="spellEnd"/>
+      <w:r>
+        <w:t xml:space="preserve"> Import Funktion wieder importiert werden kann. Dann muss man jedoch noch im Model Explorer unter Data Model1 das Modell «</w:t>
+      </w:r>
+      <w:proofErr w:type="spellStart"/>
+      <w:r>
+        <w:t>WDDA_SemAufgabe</w:t>
+      </w:r>
+      <w:proofErr w:type="spellEnd"/>
+      <w:r>
+        <w:t>» öffnen, damit es korrekt angezeigt wird.</w:t>
+      </w:r>
     </w:p>
     <w:p>
       <w:pPr>
@@ -83,8 +118,13 @@
           <w:numId w:val="1"/>
         </w:numPr>
       </w:pPr>
-      <w:r>
-        <w:t xml:space="preserve">Datenbank Erstellen: </w:t>
+      <w:proofErr w:type="spellStart"/>
+      <w:r>
+        <w:t>Script</w:t>
+      </w:r>
+      <w:proofErr w:type="spellEnd"/>
+      <w:r>
+        <w:t xml:space="preserve"> für das Erstellen der Tabellen: </w:t>
       </w:r>
       <w:proofErr w:type="spellStart"/>
       <w:r>
@@ -155,7 +195,19 @@
         <w:rPr>
           <w:lang w:val="en-US"/>
         </w:rPr>
-        <w:t xml:space="preserve">Select Statements 1-6: </w:t>
+        <w:t>Select Statements</w:t>
+      </w:r>
+      <w:r>
+        <w:rPr>
+          <w:lang w:val="en-US"/>
+        </w:rPr>
+        <w:t xml:space="preserve"> für Aufgaben</w:t>
+      </w:r>
+      <w:r>
+        <w:rPr>
+          <w:lang w:val="en-US"/>
+        </w:rPr>
+        <w:t xml:space="preserve"> 1-6: </w:t>
       </w:r>
       <w:proofErr w:type="spellStart"/>
       <w:r>
@@ -168,17 +220,63 @@
     </w:p>
     <w:p>
       <w:pPr>
+        <w:pStyle w:val="Listenabsatz"/>
+        <w:numPr>
+          <w:ilvl w:val="0"/>
+          <w:numId w:val="1"/>
+        </w:numPr>
         <w:rPr>
           <w:lang w:val="en-US"/>
         </w:rPr>
       </w:pPr>
-    </w:p>
-    <w:p>
-      <w:pPr>
+      <w:proofErr w:type="spellStart"/>
+      <w:r>
         <w:rPr>
           <w:lang w:val="en-US"/>
         </w:rPr>
-      </w:pPr>
+        <w:t>Verwendetes</w:t>
+      </w:r>
+      <w:proofErr w:type="spellEnd"/>
+      <w:r>
+        <w:rPr>
+          <w:lang w:val="en-US"/>
+        </w:rPr>
+        <w:t xml:space="preserve"> CSV File: </w:t>
+      </w:r>
+      <w:r>
+        <w:rPr>
+          <w:lang w:val="en-US"/>
+        </w:rPr>
+        <w:t>RealEstate_California-adapted-new.csv</w:t>
+      </w:r>
+    </w:p>
+    <w:p>
+      <w:pPr>
+        <w:rPr>
+          <w:lang w:val="en-US"/>
+        </w:rPr>
+      </w:pPr>
+    </w:p>
+    <w:p>
+      <w:pPr>
+        <w:rPr>
+          <w:lang w:val="en-US"/>
+        </w:rPr>
+      </w:pPr>
+      <w:proofErr w:type="spellStart"/>
+      <w:r>
+        <w:rPr>
+          <w:lang w:val="en-US"/>
+        </w:rPr>
+        <w:t>Anmerkungen</w:t>
+      </w:r>
+      <w:proofErr w:type="spellEnd"/>
+      <w:r>
+        <w:rPr>
+          <w:lang w:val="en-US"/>
+        </w:rPr>
+        <w:t>:</w:t>
+      </w:r>
     </w:p>
     <w:p>
       <w:pPr>
@@ -216,18 +314,183 @@
         <w:t xml:space="preserve"> ab, welches die Datenbank auch abfüllt. </w:t>
       </w:r>
     </w:p>
+    <w:p>
+      <w:pPr>
+        <w:pStyle w:val="Listenabsatz"/>
+        <w:numPr>
+          <w:ilvl w:val="0"/>
+          <w:numId w:val="2"/>
+        </w:numPr>
+      </w:pPr>
+      <w:r>
+        <w:t xml:space="preserve">Wir haben nach </w:t>
+      </w:r>
+      <w:r>
+        <w:t>der Aufzeichnung des</w:t>
+      </w:r>
+      <w:r>
+        <w:t xml:space="preserve"> </w:t>
+      </w:r>
+      <w:proofErr w:type="spellStart"/>
+      <w:r>
+        <w:t>ScreenCast</w:t>
+      </w:r>
+      <w:proofErr w:type="spellEnd"/>
+      <w:r>
+        <w:t xml:space="preserve"> noch eine</w:t>
+      </w:r>
+      <w:r>
+        <w:t>n</w:t>
+      </w:r>
+      <w:r>
+        <w:t xml:space="preserve"> Fehler im Datenmodell bemerkt. Dort </w:t>
+      </w:r>
+      <w:r>
+        <w:t>mussten</w:t>
+      </w:r>
+      <w:r>
+        <w:t xml:space="preserve"> wir noch die ID der Tabelle House von INTEGER zu </w:t>
+      </w:r>
+      <w:proofErr w:type="gramStart"/>
+      <w:r>
+        <w:t>VARCHAR(</w:t>
+      </w:r>
+      <w:proofErr w:type="gramEnd"/>
+      <w:r>
+        <w:t xml:space="preserve">40) </w:t>
+      </w:r>
+      <w:r>
+        <w:t>anpassen</w:t>
+      </w:r>
+      <w:r>
+        <w:t>.</w:t>
+      </w:r>
+      <w:r>
+        <w:t xml:space="preserve"> </w:t>
+      </w:r>
+      <w:r>
+        <w:t>Da es nur ein kleiner Fehler ist, haben wir</w:t>
+      </w:r>
+      <w:r>
+        <w:t xml:space="preserve"> auf eine erneute Aufzeichnung des gesamten </w:t>
+      </w:r>
+      <w:proofErr w:type="spellStart"/>
+      <w:r>
+        <w:t>ScreenCasts</w:t>
+      </w:r>
+      <w:proofErr w:type="spellEnd"/>
+      <w:r>
+        <w:t xml:space="preserve"> verzichtet.</w:t>
+      </w:r>
+    </w:p>
+    <w:p>
+      <w:pPr>
+        <w:pStyle w:val="Listenabsatz"/>
+        <w:numPr>
+          <w:ilvl w:val="0"/>
+          <w:numId w:val="2"/>
+        </w:numPr>
+      </w:pPr>
+      <w:r>
+        <w:t xml:space="preserve">Die Ausführung der </w:t>
+      </w:r>
+      <w:proofErr w:type="spellStart"/>
+      <w:r>
+        <w:t>Queries</w:t>
+      </w:r>
+      <w:proofErr w:type="spellEnd"/>
+      <w:r>
+        <w:t xml:space="preserve"> hat im DB Browser nicht gut funktioniert, genauso wie das Einfügen der Angebote. Daher haben wir in einem separaten </w:t>
+      </w:r>
+      <w:proofErr w:type="spellStart"/>
+      <w:r>
+        <w:t>ScreenCast</w:t>
+      </w:r>
+      <w:proofErr w:type="spellEnd"/>
+      <w:r>
+        <w:t xml:space="preserve"> noch demonstriert, dass die </w:t>
+      </w:r>
+      <w:proofErr w:type="spellStart"/>
+      <w:r>
+        <w:t>Selects</w:t>
+      </w:r>
+      <w:proofErr w:type="spellEnd"/>
+      <w:r>
+        <w:t xml:space="preserve"> die korrekten Daten ausgeben und wir auch die Angebote in die ‘</w:t>
+      </w:r>
+      <w:proofErr w:type="spellStart"/>
+      <w:r>
+        <w:t>Offer</w:t>
+      </w:r>
+      <w:proofErr w:type="spellEnd"/>
+      <w:r>
+        <w:t xml:space="preserve">’ </w:t>
+      </w:r>
+      <w:proofErr w:type="spellStart"/>
+      <w:r>
+        <w:t>tabelle</w:t>
+      </w:r>
+      <w:proofErr w:type="spellEnd"/>
+      <w:r>
+        <w:t xml:space="preserve"> einfügen konnten.</w:t>
+      </w:r>
+      <w:r>
+        <w:t xml:space="preserve"> </w:t>
+      </w:r>
+      <w:r>
+        <w:t xml:space="preserve">Wir vermuten, dass der DB Browser auf </w:t>
+      </w:r>
+      <w:proofErr w:type="spellStart"/>
+      <w:r>
+        <w:t>MacO</w:t>
+      </w:r>
+      <w:r>
+        <w:t>S</w:t>
+      </w:r>
+      <w:proofErr w:type="spellEnd"/>
+      <w:r>
+        <w:t xml:space="preserve"> nicht optimal </w:t>
+      </w:r>
+      <w:r>
+        <w:t>funktioniert</w:t>
+      </w:r>
+      <w:r>
+        <w:t xml:space="preserve"> und haben daher die Statements danach mithilfe der </w:t>
+      </w:r>
+      <w:proofErr w:type="spellStart"/>
+      <w:r>
+        <w:t>Jet</w:t>
+      </w:r>
+      <w:r>
+        <w:t>B</w:t>
+      </w:r>
+      <w:r>
+        <w:t>rains</w:t>
+      </w:r>
+      <w:proofErr w:type="spellEnd"/>
+      <w:r>
+        <w:t xml:space="preserve"> </w:t>
+      </w:r>
+      <w:proofErr w:type="spellStart"/>
+      <w:r>
+        <w:t>IntelliJ</w:t>
+      </w:r>
+      <w:proofErr w:type="spellEnd"/>
+      <w:r>
+        <w:t xml:space="preserve"> IDE ausgeführt.</w:t>
+      </w:r>
+    </w:p>
     <w:p/>
+    <w:p>
+      <w:pPr>
+        <w:pStyle w:val="berschrift1"/>
+      </w:pPr>
+      <w:r>
+        <w:t>Teil B</w:t>
+      </w:r>
+    </w:p>
     <w:p/>
     <w:p>
-      <w:pPr>
-        <w:pStyle w:val="berschrift1"/>
-      </w:pPr>
-      <w:r>
-        <w:t>Teil B</w:t>
-      </w:r>
-    </w:p>
-    <w:p/>
-    <w:p>
       <w:r>
         <w:t xml:space="preserve">Ebenfalls haben wir im selects.py File die Lösung der Aufgaben 3-5 </w:t>
       </w:r>
@@ -238,6 +501,25 @@
       <w:proofErr w:type="spellEnd"/>
       <w:r>
         <w:t>, obwohl es nicht gefragt war.</w:t>
+      </w:r>
+      <w:r>
+        <w:t xml:space="preserve"> </w:t>
+      </w:r>
+      <w:proofErr w:type="gramStart"/>
+      <w:r>
+        <w:t>Aus Zeitgründen,</w:t>
+      </w:r>
+      <w:proofErr w:type="gramEnd"/>
+      <w:r>
+        <w:t xml:space="preserve"> haben wir diese nicht ausgeführt im </w:t>
+      </w:r>
+      <w:proofErr w:type="spellStart"/>
+      <w:r>
+        <w:t>ScreenCast</w:t>
+      </w:r>
+      <w:proofErr w:type="spellEnd"/>
+      <w:r>
+        <w:t>.</w:t>
       </w:r>
     </w:p>
     <w:sectPr>

</xml_diff>

<commit_message>
upload teil c update
</commit_message>
<xml_diff>
--- a/WDDA Semesteraufgabe Begleittext.docx
+++ b/WDDA Semesteraufgabe Begleittext.docx
@@ -23,19 +23,41 @@
           <w:b/>
           <w:bCs/>
         </w:rPr>
+        <w:t>Klasse: 2o</w:t>
+      </w:r>
+    </w:p>
+    <w:p>
+      <w:pPr>
+        <w:rPr>
+          <w:b/>
+          <w:bCs/>
+        </w:rPr>
+      </w:pPr>
+      <w:r>
+        <w:rPr>
+          <w:b/>
+          <w:bCs/>
+        </w:rPr>
+        <w:t>Gruppe: 5</w:t>
+      </w:r>
+    </w:p>
+    <w:p>
+      <w:pPr>
+        <w:rPr>
+          <w:b/>
+          <w:bCs/>
+        </w:rPr>
+      </w:pPr>
+      <w:r>
+        <w:rPr>
+          <w:b/>
+          <w:bCs/>
+        </w:rPr>
         <w:t>Gruppenmitglieder: Lars Stähli, Joel Niklaus, Carlo Röthlisberger, Keijo Nierula</w:t>
       </w:r>
     </w:p>
     <w:p>
       <w:pPr>
-        <w:rPr>
-          <w:b/>
-          <w:bCs/>
-        </w:rPr>
-      </w:pPr>
-    </w:p>
-    <w:p>
-      <w:pPr>
         <w:pStyle w:val="berschrift1"/>
       </w:pPr>
       <w:r>
@@ -63,7 +85,6 @@
         <w:t>:</w:t>
       </w:r>
     </w:p>
-    <w:p/>
     <w:p>
       <w:pPr>
         <w:pStyle w:val="Listenabsatz"/>
@@ -76,6 +97,10 @@
         <w:t xml:space="preserve">Modell: </w:t>
       </w:r>
       <w:r>
+        <w:rPr>
+          <w:b/>
+          <w:bCs/>
+        </w:rPr>
         <w:t>2o_05_Datenmodell.mfj</w:t>
       </w:r>
     </w:p>
@@ -126,11 +151,20 @@
       <w:r>
         <w:t xml:space="preserve"> für das Erstellen der Tabellen: </w:t>
       </w:r>
-      <w:proofErr w:type="spellStart"/>
-      <w:r>
-        <w:t>semaufgabe_generate_tables.sql</w:t>
-      </w:r>
-      <w:proofErr w:type="spellEnd"/>
+      <w:r>
+        <w:rPr>
+          <w:b/>
+          <w:bCs/>
+        </w:rPr>
+        <w:t>2o_05_</w:t>
+      </w:r>
+      <w:r>
+        <w:rPr>
+          <w:b/>
+          <w:bCs/>
+        </w:rPr>
+        <w:t>generate_tables.sql</w:t>
+      </w:r>
     </w:p>
     <w:p>
       <w:pPr>
@@ -139,15 +173,32 @@
           <w:ilvl w:val="0"/>
           <w:numId w:val="1"/>
         </w:numPr>
-      </w:pPr>
-      <w:r>
+        <w:rPr>
+          <w:lang w:val="it-CH"/>
+        </w:rPr>
+      </w:pPr>
+      <w:r>
+        <w:rPr>
+          <w:lang w:val="it-CH"/>
+        </w:rPr>
         <w:t xml:space="preserve">Daten importieren: </w:t>
       </w:r>
-      <w:proofErr w:type="spellStart"/>
-      <w:r>
+      <w:r>
+        <w:rPr>
+          <w:b/>
+          <w:bCs/>
+          <w:lang w:val="it-CH"/>
+        </w:rPr>
+        <w:t>2o_05_</w:t>
+      </w:r>
+      <w:r>
+        <w:rPr>
+          <w:b/>
+          <w:bCs/>
+          <w:lang w:val="it-CH"/>
+        </w:rPr>
         <w:t>import_rawdata.sql</w:t>
       </w:r>
-      <w:proofErr w:type="spellEnd"/>
     </w:p>
     <w:p>
       <w:pPr>
@@ -201,22 +252,38 @@
         <w:rPr>
           <w:lang w:val="en-US"/>
         </w:rPr>
-        <w:t xml:space="preserve"> für Aufgaben</w:t>
-      </w:r>
+        <w:t xml:space="preserve"> für </w:t>
+      </w:r>
+      <w:proofErr w:type="spellStart"/>
+      <w:r>
+        <w:rPr>
+          <w:lang w:val="en-US"/>
+        </w:rPr>
+        <w:t>Aufgaben</w:t>
+      </w:r>
+      <w:proofErr w:type="spellEnd"/>
       <w:r>
         <w:rPr>
           <w:lang w:val="en-US"/>
         </w:rPr>
         <w:t xml:space="preserve"> 1-6: </w:t>
       </w:r>
-      <w:proofErr w:type="spellStart"/>
-      <w:r>
-        <w:rPr>
+      <w:r>
+        <w:rPr>
+          <w:b/>
+          <w:bCs/>
+          <w:lang w:val="en-US"/>
+        </w:rPr>
+        <w:t>2o_05_</w:t>
+      </w:r>
+      <w:r>
+        <w:rPr>
+          <w:b/>
+          <w:bCs/>
           <w:lang w:val="en-US"/>
         </w:rPr>
         <w:t>select_answers.sql</w:t>
       </w:r>
-      <w:proofErr w:type="spellEnd"/>
     </w:p>
     <w:p>
       <w:pPr>
@@ -245,6 +312,8 @@
       </w:r>
       <w:r>
         <w:rPr>
+          <w:b/>
+          <w:bCs/>
           <w:lang w:val="en-US"/>
         </w:rPr>
         <w:t>RealEstate_California-adapted-new.csv</w:t>
@@ -252,11 +321,112 @@
     </w:p>
     <w:p>
       <w:pPr>
-        <w:rPr>
-          <w:lang w:val="en-US"/>
-        </w:rPr>
-      </w:pPr>
-    </w:p>
+        <w:pStyle w:val="Listenabsatz"/>
+        <w:numPr>
+          <w:ilvl w:val="0"/>
+          <w:numId w:val="1"/>
+        </w:numPr>
+      </w:pPr>
+      <w:proofErr w:type="spellStart"/>
+      <w:r>
+        <w:t>ScreenCast</w:t>
+      </w:r>
+      <w:proofErr w:type="spellEnd"/>
+      <w:r>
+        <w:t xml:space="preserve"> Teil A</w:t>
+      </w:r>
+      <w:r>
+        <w:t xml:space="preserve"> (Datei zu gross für </w:t>
+      </w:r>
+      <w:proofErr w:type="spellStart"/>
+      <w:r>
+        <w:t>Moodle</w:t>
+      </w:r>
+      <w:proofErr w:type="spellEnd"/>
+      <w:r>
+        <w:t>)</w:t>
+      </w:r>
+      <w:r>
+        <w:t xml:space="preserve">: </w:t>
+      </w:r>
+      <w:r>
+        <w:t>Den Link haben wir separat in eine Text Datei kopiert, da PDF Acrobat</w:t>
+      </w:r>
+      <w:r>
+        <w:t xml:space="preserve"> Reader</w:t>
+      </w:r>
+      <w:r>
+        <w:t xml:space="preserve"> den Link nicht öffnen kann. Datei: </w:t>
+      </w:r>
+      <w:r>
+        <w:rPr>
+          <w:b/>
+          <w:bCs/>
+        </w:rPr>
+        <w:t>2o_05_ScreenCast.txt</w:t>
+      </w:r>
+    </w:p>
+    <w:p>
+      <w:pPr>
+        <w:pStyle w:val="Listenabsatz"/>
+        <w:numPr>
+          <w:ilvl w:val="0"/>
+          <w:numId w:val="1"/>
+        </w:numPr>
+      </w:pPr>
+      <w:r>
+        <w:t xml:space="preserve">Nachtrag zum </w:t>
+      </w:r>
+      <w:proofErr w:type="spellStart"/>
+      <w:r>
+        <w:t>ScreenCast</w:t>
+      </w:r>
+      <w:proofErr w:type="spellEnd"/>
+      <w:r>
+        <w:t xml:space="preserve"> Teil A:</w:t>
+      </w:r>
+      <w:r>
+        <w:rPr>
+          <w:b/>
+          <w:bCs/>
+        </w:rPr>
+        <w:t xml:space="preserve"> 2o_05_ScreenCast_TeilA</w:t>
+      </w:r>
+      <w:r>
+        <w:rPr>
+          <w:b/>
+          <w:bCs/>
+        </w:rPr>
+        <w:t>_Nachtrag</w:t>
+      </w:r>
+      <w:r>
+        <w:rPr>
+          <w:b/>
+          <w:bCs/>
+        </w:rPr>
+        <w:t>.mp4</w:t>
+      </w:r>
+    </w:p>
+    <w:p>
+      <w:pPr>
+        <w:pStyle w:val="Listenabsatz"/>
+        <w:numPr>
+          <w:ilvl w:val="0"/>
+          <w:numId w:val="1"/>
+        </w:numPr>
+      </w:pPr>
+      <w:r>
+        <w:t>Begleittext:</w:t>
+      </w:r>
+      <w:r>
+        <w:rPr>
+          <w:b/>
+          <w:bCs/>
+        </w:rPr>
+        <w:t xml:space="preserve"> 2o_05_Begleittext.pdf</w:t>
+      </w:r>
+    </w:p>
+    <w:p/>
     <w:p>
       <w:pPr>
         <w:rPr>
@@ -392,7 +562,18 @@
         </w:numPr>
       </w:pPr>
       <w:r>
-        <w:t xml:space="preserve">Die Ausführung der </w:t>
+        <w:t xml:space="preserve">Im ersten </w:t>
+      </w:r>
+      <w:proofErr w:type="spellStart"/>
+      <w:r>
+        <w:t>ScreenCast</w:t>
+      </w:r>
+      <w:proofErr w:type="spellEnd"/>
+      <w:r>
+        <w:t xml:space="preserve"> hat die</w:t>
+      </w:r>
+      <w:r>
+        <w:t xml:space="preserve"> Ausführung der </w:t>
       </w:r>
       <w:proofErr w:type="spellStart"/>
       <w:r>
@@ -400,7 +581,21 @@
       </w:r>
       <w:proofErr w:type="spellEnd"/>
       <w:r>
-        <w:t xml:space="preserve"> hat im DB Browser nicht gut funktioniert, genauso wie das Einfügen der Angebote. Daher haben wir in einem separaten </w:t>
+        <w:t xml:space="preserve"> im DB Browser nicht gut funktioniert, genauso wie das Einfügen der Angebote</w:t>
+      </w:r>
+      <w:r>
+        <w:t xml:space="preserve"> in die Tabelle «</w:t>
+      </w:r>
+      <w:proofErr w:type="spellStart"/>
+      <w:r>
+        <w:t>Offer</w:t>
+      </w:r>
+      <w:proofErr w:type="spellEnd"/>
+      <w:r>
+        <w:t>»</w:t>
+      </w:r>
+      <w:r>
+        <w:t xml:space="preserve">. Daher haben wir in einem separaten </w:t>
       </w:r>
       <w:proofErr w:type="spellStart"/>
       <w:r>
@@ -416,7 +611,10 @@
       </w:r>
       <w:proofErr w:type="spellEnd"/>
       <w:r>
-        <w:t xml:space="preserve"> die korrekten Daten ausgeben und wir auch die Angebote in die ‘</w:t>
+        <w:t xml:space="preserve"> die korrekten Daten ausgeben und wir auch die Angebote in die </w:t>
+      </w:r>
+      <w:r>
+        <w:t>«</w:t>
       </w:r>
       <w:proofErr w:type="spellStart"/>
       <w:r>
@@ -424,30 +622,20 @@
       </w:r>
       <w:proofErr w:type="spellEnd"/>
       <w:r>
-        <w:t xml:space="preserve">’ </w:t>
-      </w:r>
-      <w:proofErr w:type="spellStart"/>
-      <w:r>
-        <w:t>tabelle</w:t>
-      </w:r>
-      <w:proofErr w:type="spellEnd"/>
-      <w:r>
-        <w:t xml:space="preserve"> einfügen konnten.</w:t>
+        <w:t>» T</w:t>
+      </w:r>
+      <w:r>
+        <w:t>abelle einfügen konnten.</w:t>
       </w:r>
       <w:r>
         <w:t xml:space="preserve"> </w:t>
       </w:r>
       <w:r>
-        <w:t xml:space="preserve">Wir vermuten, dass der DB Browser auf </w:t>
-      </w:r>
-      <w:proofErr w:type="spellStart"/>
-      <w:r>
-        <w:t>MacO</w:t>
+        <w:t>Wir vermuten, dass der DB Browser auf MacO</w:t>
       </w:r>
       <w:r>
         <w:t>S</w:t>
       </w:r>
-      <w:proofErr w:type="spellEnd"/>
       <w:r>
         <w:t xml:space="preserve"> nicht optimal </w:t>
       </w:r>
@@ -492,36 +680,167 @@
     <w:p/>
     <w:p>
       <w:r>
-        <w:t xml:space="preserve">Ebenfalls haben wir im selects.py File die Lösung der Aufgaben 3-5 </w:t>
-      </w:r>
-      <w:proofErr w:type="spellStart"/>
-      <w:r>
-        <w:t>demonstiert</w:t>
-      </w:r>
-      <w:proofErr w:type="spellEnd"/>
-      <w:r>
-        <w:t>, obwohl es nicht gefragt war.</w:t>
-      </w:r>
-      <w:r>
+        <w:t>Wir geben für Teil B folgende Dateien zur Bewertung ab:</w:t>
+      </w:r>
+    </w:p>
+    <w:p/>
+    <w:p>
+      <w:pPr>
+        <w:pStyle w:val="Listenabsatz"/>
+        <w:numPr>
+          <w:ilvl w:val="0"/>
+          <w:numId w:val="1"/>
+        </w:numPr>
+      </w:pPr>
+      <w:r>
+        <w:lastRenderedPageBreak/>
+        <w:t xml:space="preserve">Python </w:t>
+      </w:r>
+      <w:proofErr w:type="spellStart"/>
+      <w:r>
+        <w:t>Script</w:t>
+      </w:r>
+      <w:proofErr w:type="spellEnd"/>
+      <w:r>
+        <w:t xml:space="preserve"> mit </w:t>
+      </w:r>
+      <w:r>
+        <w:t xml:space="preserve">Select Statements für Aufgaben </w:t>
+      </w:r>
+      <w:r>
+        <w:t>2-</w:t>
+      </w:r>
+      <w:r>
+        <w:t>6</w:t>
+      </w:r>
+      <w:r>
+        <w:t xml:space="preserve">: </w:t>
+      </w:r>
+      <w:r>
+        <w:rPr>
+          <w:b/>
+          <w:bCs/>
+        </w:rPr>
+        <w:t>2o_05_select</w:t>
+      </w:r>
+      <w:r>
+        <w:rPr>
+          <w:b/>
+          <w:bCs/>
+        </w:rPr>
+        <w:t>s.py</w:t>
+      </w:r>
+    </w:p>
+    <w:p>
+      <w:pPr>
+        <w:pStyle w:val="Listenabsatz"/>
+        <w:numPr>
+          <w:ilvl w:val="1"/>
+          <w:numId w:val="1"/>
+        </w:numPr>
+      </w:pPr>
+      <w:r>
+        <w:t xml:space="preserve">Anmerkung: Wir haben zusätzlich noch die Aufgaben 3 bis 5 auch noch gelöst, obwohl es nicht verlangt war. Aus Zeitgründen haben wir darauf verzichtet, diese im </w:t>
+      </w:r>
+      <w:proofErr w:type="spellStart"/>
+      <w:r>
+        <w:t>ScreenCast</w:t>
+      </w:r>
+      <w:proofErr w:type="spellEnd"/>
+      <w:r>
+        <w:t xml:space="preserve"> noch zu zeigen.</w:t>
+      </w:r>
+    </w:p>
+    <w:p>
+      <w:pPr>
+        <w:pStyle w:val="Listenabsatz"/>
+        <w:numPr>
+          <w:ilvl w:val="0"/>
+          <w:numId w:val="1"/>
+        </w:numPr>
+        <w:rPr>
+          <w:lang w:val="en-US"/>
+        </w:rPr>
+      </w:pPr>
+      <w:proofErr w:type="spellStart"/>
+      <w:r>
+        <w:rPr>
+          <w:lang w:val="en-US"/>
+        </w:rPr>
+        <w:t>ScreenCast</w:t>
+      </w:r>
+      <w:proofErr w:type="spellEnd"/>
+      <w:r>
+        <w:rPr>
+          <w:lang w:val="en-US"/>
+        </w:rPr>
+        <w:t xml:space="preserve"> Teil </w:t>
+      </w:r>
+      <w:r>
+        <w:rPr>
+          <w:lang w:val="en-US"/>
+        </w:rPr>
+        <w:t>B</w:t>
+      </w:r>
+      <w:r>
+        <w:rPr>
+          <w:lang w:val="en-US"/>
+        </w:rPr>
+        <w:t>:</w:t>
+      </w:r>
+      <w:r>
+        <w:rPr>
+          <w:b/>
+          <w:bCs/>
+          <w:lang w:val="en-US"/>
+        </w:rPr>
         <w:t xml:space="preserve"> </w:t>
       </w:r>
-      <w:proofErr w:type="gramStart"/>
-      <w:r>
-        <w:t>Aus Zeitgründen,</w:t>
-      </w:r>
-      <w:proofErr w:type="gramEnd"/>
-      <w:r>
-        <w:t xml:space="preserve"> haben wir diese nicht ausgeführt im </w:t>
-      </w:r>
-      <w:proofErr w:type="spellStart"/>
-      <w:r>
-        <w:t>ScreenCast</w:t>
-      </w:r>
-      <w:proofErr w:type="spellEnd"/>
-      <w:r>
-        <w:t>.</w:t>
-      </w:r>
-    </w:p>
+      <w:r>
+        <w:rPr>
+          <w:b/>
+          <w:bCs/>
+          <w:lang w:val="en-US"/>
+        </w:rPr>
+        <w:t>2o_05_ScreenCast_Teil</w:t>
+      </w:r>
+      <w:r>
+        <w:rPr>
+          <w:b/>
+          <w:bCs/>
+          <w:lang w:val="en-US"/>
+        </w:rPr>
+        <w:t>B</w:t>
+      </w:r>
+      <w:r>
+        <w:rPr>
+          <w:b/>
+          <w:bCs/>
+          <w:lang w:val="en-US"/>
+        </w:rPr>
+        <w:t>.mp4</w:t>
+      </w:r>
+    </w:p>
+    <w:p>
+      <w:pPr>
+        <w:pStyle w:val="Listenabsatz"/>
+        <w:numPr>
+          <w:ilvl w:val="0"/>
+          <w:numId w:val="1"/>
+        </w:numPr>
+      </w:pPr>
+      <w:r>
+        <w:t>Begleittext:</w:t>
+      </w:r>
+      <w:r>
+        <w:rPr>
+          <w:b/>
+          <w:bCs/>
+        </w:rPr>
+        <w:t xml:space="preserve"> 2o_05_Begleittext.pdf</w:t>
+      </w:r>
+    </w:p>
+    <w:p/>
     <w:sectPr>
       <w:pgSz w:w="11906" w:h="16838"/>
       <w:pgMar w:top="1417" w:right="1417" w:bottom="1134" w:left="1417" w:header="708" w:footer="708" w:gutter="0"/>
@@ -1161,7 +1480,6 @@
   <w:style w:type="character" w:default="1" w:styleId="Absatz-Standardschriftart">
     <w:name w:val="Default Paragraph Font"/>
     <w:uiPriority w:val="1"/>
-    <w:semiHidden/>
     <w:unhideWhenUsed/>
   </w:style>
   <w:style w:type="table" w:default="1" w:styleId="NormaleTabelle">
@@ -1267,6 +1585,41 @@
       <w:rFonts w:ascii="Consolas" w:hAnsi="Consolas"/>
       <w:sz w:val="20"/>
       <w:szCs w:val="20"/>
+    </w:rPr>
+  </w:style>
+  <w:style w:type="character" w:styleId="Hyperlink">
+    <w:name w:val="Hyperlink"/>
+    <w:basedOn w:val="Absatz-Standardschriftart"/>
+    <w:uiPriority w:val="99"/>
+    <w:unhideWhenUsed/>
+    <w:rsid w:val="003F5320"/>
+    <w:rPr>
+      <w:color w:val="0563C1" w:themeColor="hyperlink"/>
+      <w:u w:val="single"/>
+    </w:rPr>
+  </w:style>
+  <w:style w:type="character" w:styleId="NichtaufgelsteErwhnung">
+    <w:name w:val="Unresolved Mention"/>
+    <w:basedOn w:val="Absatz-Standardschriftart"/>
+    <w:uiPriority w:val="99"/>
+    <w:semiHidden/>
+    <w:unhideWhenUsed/>
+    <w:rsid w:val="003F5320"/>
+    <w:rPr>
+      <w:color w:val="605E5C"/>
+      <w:shd w:val="clear" w:color="auto" w:fill="E1DFDD"/>
+    </w:rPr>
+  </w:style>
+  <w:style w:type="character" w:styleId="BesuchterLink">
+    <w:name w:val="FollowedHyperlink"/>
+    <w:basedOn w:val="Absatz-Standardschriftart"/>
+    <w:uiPriority w:val="99"/>
+    <w:semiHidden/>
+    <w:unhideWhenUsed/>
+    <w:rsid w:val="003F5320"/>
+    <w:rPr>
+      <w:color w:val="954F72" w:themeColor="followedHyperlink"/>
+      <w:u w:val="single"/>
     </w:rPr>
   </w:style>
 </w:styles>

</xml_diff>